<commit_message>
Solucionados errores visuales y actualizado contexto de base de datos
</commit_message>
<xml_diff>
--- a/Inicidencias Honcizek.docx
+++ b/Inicidencias Honcizek.docx
@@ -110,8 +110,89 @@
         <w:rPr>
           <w:sz w:val="24"/>
         </w:rPr>
-        <w:t>Arreglar css</w:t>
+        <w:t xml:space="preserve">Arreglar </w:t>
       </w:r>
+      <w:proofErr w:type="spellStart"/>
+      <w:r>
+        <w:rPr>
+          <w:sz w:val="24"/>
+        </w:rPr>
+        <w:t>css</w:t>
+      </w:r>
+      <w:proofErr w:type="spellEnd"/>
+    </w:p>
+    <w:p>
+      <w:pPr>
+        <w:rPr>
+          <w:sz w:val="24"/>
+        </w:rPr>
+      </w:pPr>
+    </w:p>
+    <w:p>
+      <w:pPr>
+        <w:rPr>
+          <w:b/>
+          <w:sz w:val="28"/>
+        </w:rPr>
+      </w:pPr>
+      <w:r>
+        <w:rPr>
+          <w:b/>
+          <w:sz w:val="28"/>
+        </w:rPr>
+        <w:t>Clientes</w:t>
+      </w:r>
+    </w:p>
+    <w:p>
+      <w:pPr>
+        <w:pStyle w:val="Prrafodelista"/>
+        <w:numPr>
+          <w:ilvl w:val="0"/>
+          <w:numId w:val="1"/>
+        </w:numPr>
+        <w:rPr>
+          <w:sz w:val="24"/>
+        </w:rPr>
+      </w:pPr>
+      <w:r>
+        <w:rPr>
+          <w:sz w:val="24"/>
+        </w:rPr>
+        <w:t>Fecha del día de hoy cuando al crear un cliente</w:t>
+      </w:r>
+    </w:p>
+    <w:p>
+      <w:pPr>
+        <w:pStyle w:val="Prrafodelista"/>
+        <w:numPr>
+          <w:ilvl w:val="0"/>
+          <w:numId w:val="1"/>
+        </w:numPr>
+        <w:rPr>
+          <w:sz w:val="24"/>
+        </w:rPr>
+      </w:pPr>
+      <w:r>
+        <w:rPr>
+          <w:sz w:val="24"/>
+        </w:rPr>
+        <w:t>Colocar campos formulario.</w:t>
+      </w:r>
+    </w:p>
+    <w:p>
+      <w:pPr>
+        <w:rPr>
+          <w:b/>
+          <w:sz w:val="28"/>
+        </w:rPr>
+      </w:pPr>
+    </w:p>
+    <w:p>
+      <w:pPr>
+        <w:rPr>
+          <w:sz w:val="24"/>
+        </w:rPr>
+      </w:pPr>
       <w:bookmarkStart w:id="0" w:name="_GoBack"/>
       <w:bookmarkEnd w:id="0"/>
     </w:p>

</xml_diff>